<commit_message>
working, before adding react
</commit_message>
<xml_diff>
--- a/src/img/ivan_m_hale.docx
+++ b/src/img/ivan_m_hale.docx
@@ -72,12 +72,14 @@
         </w:pBdr>
         <w:shd w:fill="ffffff" w:val="clear"/>
         <w:rPr>
+          <w:color w:val="0000ff"/>
           <w:sz w:val="48"/>
           <w:szCs w:val="48"/>
         </w:rPr>
       </w:pPr>
       <w:r>
         <w:rPr>
+          <w:color w:val="0000ff"/>
           <w:sz w:val="48"/>
           <w:szCs w:val="48"/>
           <w:rtl w:val="0"/>
@@ -239,12 +241,14 @@
     <w:p>
       <w:pPr>
         <w:rPr>
+          <w:color w:val="0000ff"/>
           <w:sz w:val="36"/>
           <w:szCs w:val="36"/>
         </w:rPr>
       </w:pPr>
       <w:r>
         <w:rPr>
+          <w:color w:val="0000ff"/>
           <w:sz w:val="36"/>
           <w:szCs w:val="36"/>
           <w:rtl w:val="0"/>
@@ -267,7 +271,7 @@
           <w:highlight w:val="white"/>
           <w:rtl w:val="0"/>
         </w:rPr>
-        <w:t xml:space="preserve">Software enthusiast, specializing in the web. Passionate about making the web a better place, and keeping up with the latest trends and tools of the trade.</w:t>
+        <w:t xml:space="preserve">Software enthusiast, specializing in making web development. Passionate about making the web a better place for humans, as well as open-source technologies. Curious about machine learning, data science, and creating the next layer of abstraction with them.</w:t>
       </w:r>
     </w:p>
     <w:p>
@@ -287,12 +291,14 @@
     <w:p>
       <w:pPr>
         <w:rPr>
+          <w:color w:val="0000ff"/>
           <w:sz w:val="36"/>
           <w:szCs w:val="36"/>
         </w:rPr>
       </w:pPr>
       <w:r>
         <w:rPr>
+          <w:color w:val="0000ff"/>
           <w:sz w:val="36"/>
           <w:szCs w:val="36"/>
           <w:rtl w:val="0"/>
@@ -302,29 +308,33 @@
     </w:p>
     <w:p>
       <w:pPr>
+        <w:rPr>
+          <w:sz w:val="24"/>
+          <w:szCs w:val="24"/>
+        </w:rPr>
+      </w:pPr>
+      <w:r>
+        <w:rPr>
+          <w:b w:val="1"/>
+          <w:sz w:val="28"/>
+          <w:szCs w:val="28"/>
+          <w:rtl w:val="0"/>
+        </w:rPr>
+        <w:t xml:space="preserve">Revature: </w:t>
+      </w:r>
+      <w:r>
         <w:rPr>
           <w:i w:val="1"/>
           <w:sz w:val="28"/>
           <w:szCs w:val="28"/>
-        </w:rPr>
-      </w:pPr>
-      <w:r>
-        <w:rPr>
-          <w:b w:val="1"/>
-          <w:sz w:val="28"/>
-          <w:szCs w:val="28"/>
-          <w:rtl w:val="0"/>
-        </w:rPr>
-        <w:t xml:space="preserve">Revature: </w:t>
-      </w:r>
-      <w:r>
-        <w:rPr>
-          <w:i w:val="1"/>
-          <w:sz w:val="28"/>
-          <w:szCs w:val="28"/>
-          <w:rtl w:val="0"/>
-        </w:rPr>
-        <w:t xml:space="preserve">November 2019 - Present</w:t>
+          <w:rtl w:val="0"/>
+        </w:rPr>
+        <w:t xml:space="preserve">2019 - Present</w:t>
+      </w:r>
+      <w:r>
+        <w:rPr>
+          <w:rtl w:val="0"/>
+        </w:rPr>
       </w:r>
     </w:p>
     <w:p>
@@ -440,19 +450,28 @@
       <w:pPr>
         <w:ind w:left="0" w:firstLine="0"/>
         <w:rPr>
+          <w:i w:val="1"/>
+          <w:sz w:val="28"/>
+          <w:szCs w:val="28"/>
+        </w:rPr>
+      </w:pPr>
+      <w:r>
+        <w:rPr>
           <w:b w:val="1"/>
           <w:sz w:val="28"/>
           <w:szCs w:val="28"/>
-        </w:rPr>
-      </w:pPr>
-      <w:r>
-        <w:rPr>
-          <w:b w:val="1"/>
+          <w:rtl w:val="0"/>
+        </w:rPr>
+        <w:t xml:space="preserve">Other Experience: </w:t>
+      </w:r>
+      <w:r>
+        <w:rPr>
+          <w:i w:val="1"/>
           <w:sz w:val="28"/>
           <w:szCs w:val="28"/>
           <w:rtl w:val="0"/>
         </w:rPr>
-        <w:t xml:space="preserve">Other Experience</w:t>
+        <w:t xml:space="preserve">2018 - 2019</w:t>
       </w:r>
     </w:p>
     <w:p>
@@ -467,7 +486,7 @@
           <w:highlight w:val="white"/>
           <w:rtl w:val="0"/>
         </w:rPr>
-        <w:t xml:space="preserve">Web design, development and maintenance (interpersonal work</w:t>
+        <w:t xml:space="preserve">Web design, development, and maintenance (interpersonal work)</w:t>
       </w:r>
       <w:r>
         <w:rPr>
@@ -492,12 +511,14 @@
     <w:p>
       <w:pPr>
         <w:rPr>
+          <w:color w:val="0000ff"/>
           <w:sz w:val="36"/>
           <w:szCs w:val="36"/>
         </w:rPr>
       </w:pPr>
       <w:r>
         <w:rPr>
+          <w:color w:val="0000ff"/>
           <w:sz w:val="36"/>
           <w:szCs w:val="36"/>
           <w:rtl w:val="0"/>
@@ -559,7 +580,9 @@
     </w:p>
     <w:p>
       <w:pPr>
-        <w:rPr/>
+        <w:rPr>
+          <w:color w:val="0000ff"/>
+        </w:rPr>
         <w:sectPr>
           <w:type w:val="continuous"/>
           <w:pgSz w:h="15840" w:w="12240"/>
@@ -568,192 +591,17 @@
       </w:pPr>
       <w:r>
         <w:rPr>
+          <w:color w:val="0000ff"/>
           <w:sz w:val="36"/>
           <w:szCs w:val="36"/>
           <w:rtl w:val="0"/>
         </w:rPr>
-        <w:t xml:space="preserve">Skills</w:t>
-      </w:r>
-      <w:r>
-        <w:rPr>
-          <w:rtl w:val="0"/>
-        </w:rPr>
-      </w:r>
-    </w:p>
-    <w:p>
-      <w:pPr>
-        <w:rPr>
-          <w:sz w:val="24"/>
-          <w:szCs w:val="24"/>
-        </w:rPr>
-      </w:pPr>
-      <w:r>
-        <w:rPr>
-          <w:sz w:val="24"/>
-          <w:szCs w:val="24"/>
-          <w:rtl w:val="0"/>
-        </w:rPr>
-        <w:t xml:space="preserve">Angular 9, React.js</w:t>
-      </w:r>
-    </w:p>
-    <w:p>
-      <w:pPr>
-        <w:rPr>
-          <w:sz w:val="24"/>
-          <w:szCs w:val="24"/>
-        </w:rPr>
-      </w:pPr>
-      <w:r>
-        <w:rPr>
-          <w:sz w:val="24"/>
-          <w:szCs w:val="24"/>
-          <w:rtl w:val="0"/>
-        </w:rPr>
-        <w:t xml:space="preserve">ES6, TypeScript</w:t>
-      </w:r>
-    </w:p>
-    <w:p>
-      <w:pPr>
-        <w:rPr>
-          <w:sz w:val="24"/>
-          <w:szCs w:val="24"/>
-        </w:rPr>
-      </w:pPr>
-      <w:r>
-        <w:rPr>
-          <w:sz w:val="24"/>
-          <w:szCs w:val="24"/>
-          <w:rtl w:val="0"/>
-        </w:rPr>
-        <w:t xml:space="preserve">HTML5, CSS3</w:t>
-      </w:r>
-    </w:p>
-    <w:p>
-      <w:pPr>
-        <w:rPr>
-          <w:sz w:val="24"/>
-          <w:szCs w:val="24"/>
-        </w:rPr>
-      </w:pPr>
-      <w:r>
-        <w:rPr>
-          <w:sz w:val="24"/>
-          <w:szCs w:val="24"/>
-          <w:rtl w:val="0"/>
-        </w:rPr>
-        <w:t xml:space="preserve">Unit Testing</w:t>
-      </w:r>
-    </w:p>
-    <w:p>
-      <w:pPr>
-        <w:rPr>
-          <w:sz w:val="24"/>
-          <w:szCs w:val="24"/>
-        </w:rPr>
-      </w:pPr>
-      <w:r>
-        <w:rPr>
-          <w:sz w:val="24"/>
-          <w:szCs w:val="24"/>
-          <w:rtl w:val="0"/>
-        </w:rPr>
-        <w:t xml:space="preserve">Sass, Less, Bootstrap</w:t>
-      </w:r>
-    </w:p>
-    <w:p>
-      <w:pPr>
-        <w:rPr>
-          <w:sz w:val="24"/>
-          <w:szCs w:val="24"/>
-        </w:rPr>
-      </w:pPr>
-      <w:r>
-        <w:rPr>
-          <w:sz w:val="24"/>
-          <w:szCs w:val="24"/>
-          <w:rtl w:val="0"/>
-        </w:rPr>
-        <w:t xml:space="preserve">Node.js, Express.js</w:t>
-      </w:r>
-    </w:p>
-    <w:p>
-      <w:pPr>
-        <w:rPr>
-          <w:sz w:val="24"/>
-          <w:szCs w:val="24"/>
-        </w:rPr>
-      </w:pPr>
-      <w:r>
-        <w:rPr>
-          <w:sz w:val="24"/>
-          <w:szCs w:val="24"/>
-          <w:rtl w:val="0"/>
-        </w:rPr>
-        <w:t xml:space="preserve">Git version control</w:t>
-      </w:r>
-    </w:p>
-    <w:p>
-      <w:pPr>
-        <w:rPr>
-          <w:sz w:val="24"/>
-          <w:szCs w:val="24"/>
-        </w:rPr>
-      </w:pPr>
-      <w:r>
-        <w:rPr>
-          <w:sz w:val="24"/>
-          <w:szCs w:val="24"/>
-          <w:rtl w:val="0"/>
-        </w:rPr>
-        <w:t xml:space="preserve">Spring framework</w:t>
-      </w:r>
-    </w:p>
-    <w:p>
-      <w:pPr>
-        <w:rPr>
-          <w:sz w:val="24"/>
-          <w:szCs w:val="24"/>
-        </w:rPr>
-      </w:pPr>
-      <w:r>
-        <w:rPr>
-          <w:sz w:val="24"/>
-          <w:szCs w:val="24"/>
-          <w:rtl w:val="0"/>
-        </w:rPr>
-        <w:t xml:space="preserve">JPA, Hibernate</w:t>
-      </w:r>
-    </w:p>
-    <w:p>
-      <w:pPr>
-        <w:rPr>
-          <w:sz w:val="24"/>
-          <w:szCs w:val="24"/>
-        </w:rPr>
-      </w:pPr>
-      <w:r>
-        <w:rPr>
-          <w:sz w:val="24"/>
-          <w:szCs w:val="24"/>
-          <w:rtl w:val="0"/>
-        </w:rPr>
-        <w:t xml:space="preserve">SQL, MongoDB</w:t>
-      </w:r>
-    </w:p>
-    <w:p>
-      <w:pPr>
-        <w:rPr>
-          <w:sz w:val="24"/>
-          <w:szCs w:val="24"/>
-        </w:rPr>
-      </w:pPr>
-      <w:r>
-        <w:rPr>
-          <w:sz w:val="24"/>
-          <w:szCs w:val="24"/>
-          <w:rtl w:val="0"/>
-        </w:rPr>
-        <w:t xml:space="preserve">Microservices</w:t>
+        <w:t xml:space="preserve">Top Skills</w:t>
+      </w:r>
+      <w:r>
+        <w:rPr>
+          <w:rtl w:val="0"/>
+        </w:rPr>
       </w:r>
     </w:p>
     <w:p>
@@ -766,10 +614,8 @@
           <w:type w:val="continuous"/>
           <w:pgSz w:h="15840" w:w="12240"/>
           <w:pgMar w:bottom="1440" w:top="1440" w:left="1440" w:right="1440" w:header="720" w:footer="720"/>
-          <w:cols w:equalWidth="0" w:num="3">
-            <w:col w:space="720" w:w="2640"/>
-            <w:col w:space="720" w:w="2640"/>
-            <w:col w:space="0" w:w="2640"/>
+          <w:cols w:equalWidth="0" w:num="1">
+            <w:col w:space="0" w:w="9360"/>
           </w:cols>
         </w:sectPr>
       </w:pPr>
@@ -779,31 +625,33 @@
           <w:szCs w:val="24"/>
           <w:rtl w:val="0"/>
         </w:rPr>
-        <w:t xml:space="preserve">PaaS, BaaS</w:t>
-      </w:r>
-    </w:p>
-    <w:p>
-      <w:pPr>
-        <w:rPr>
-          <w:sz w:val="24"/>
-          <w:szCs w:val="24"/>
-        </w:rPr>
-      </w:pPr>
-      <w:r>
-        <w:rPr>
-          <w:rtl w:val="0"/>
-        </w:rPr>
-      </w:r>
-    </w:p>
-    <w:p>
-      <w:pPr>
-        <w:rPr>
+        <w:t xml:space="preserve">Angular 9, React, Vue // ES6, TypeScript // Unit Tests: JUnit, Jest // CSS3, Sass, Less // Node, Express.js // Git version control // Spring framework // JPA, TypeORM // SQL, MongoDB, GraphQL // Microservices // AWS, Heroku, Firebase</w:t>
+      </w:r>
+    </w:p>
+    <w:p>
+      <w:pPr>
+        <w:rPr>
+          <w:sz w:val="24"/>
+          <w:szCs w:val="24"/>
+        </w:rPr>
+      </w:pPr>
+      <w:r>
+        <w:rPr>
+          <w:rtl w:val="0"/>
+        </w:rPr>
+      </w:r>
+    </w:p>
+    <w:p>
+      <w:pPr>
+        <w:rPr>
+          <w:color w:val="0000ff"/>
           <w:sz w:val="36"/>
           <w:szCs w:val="36"/>
         </w:rPr>
       </w:pPr>
       <w:r>
         <w:rPr>
+          <w:color w:val="0000ff"/>
           <w:sz w:val="36"/>
           <w:szCs w:val="36"/>
           <w:rtl w:val="0"/>

</xml_diff>